<commit_message>
updated existed genAI docs
</commit_message>
<xml_diff>
--- a/genAI-help/copilot-csrf-django-cookie.docx
+++ b/genAI-help/copilot-csrf-django-cookie.docx
@@ -13,10 +13,16 @@
         <w:rPr>
           <w:rFonts w:eastAsia="Times New Roman"/>
         </w:rPr>
-        <w:t>CSRF Django cookie Error</w:t>
+        <w:t xml:space="preserve">Copilot: </w:t>
       </w:r>
       <w:bookmarkStart w:id="0" w:name="_GoBack"/>
       <w:bookmarkEnd w:id="0"/>
+      <w:r>
+        <w:rPr>
+          <w:rFonts w:eastAsia="Times New Roman"/>
+        </w:rPr>
+        <w:t>CSRF Django cookie Error</w:t>
+      </w:r>
     </w:p>
     <w:p>
       <w:pPr>
@@ -62,7 +68,7 @@
           <w:szCs w:val="24"/>
         </w:rPr>
         <w:pict>
-          <v:rect id="_x0000_i1033" style="width:0;height:1.5pt" o:hralign="center" o:hrstd="t" o:hr="t" fillcolor="#a0a0a0" stroked="f"/>
+          <v:rect id="_x0000_i1025" style="width:0;height:1.5pt" o:hralign="center" o:hrstd="t" o:hr="t" fillcolor="#a0a0a0" stroked="f"/>
         </w:pict>
       </w:r>
     </w:p>
@@ -183,7 +189,7 @@
           <w:szCs w:val="24"/>
         </w:rPr>
         <w:pict>
-          <v:rect id="_x0000_i1025" style="width:0;height:1.5pt" o:hralign="center" o:hrstd="t" o:hr="t" fillcolor="#a0a0a0" stroked="f"/>
+          <v:rect id="_x0000_i1026" style="width:0;height:1.5pt" o:hralign="center" o:hrstd="t" o:hr="t" fillcolor="#a0a0a0" stroked="f"/>
         </w:pict>
       </w:r>
     </w:p>
@@ -1252,7 +1258,7 @@
           <w:szCs w:val="24"/>
         </w:rPr>
         <w:pict>
-          <v:rect id="_x0000_i1026" style="width:0;height:1.5pt" o:hralign="center" o:hrstd="t" o:hr="t" fillcolor="#a0a0a0" stroked="f"/>
+          <v:rect id="_x0000_i1027" style="width:0;height:1.5pt" o:hralign="center" o:hrstd="t" o:hr="t" fillcolor="#a0a0a0" stroked="f"/>
         </w:pict>
       </w:r>
     </w:p>
@@ -2315,7 +2321,7 @@
           <w:szCs w:val="24"/>
         </w:rPr>
         <w:pict>
-          <v:rect id="_x0000_i1027" style="width:0;height:1.5pt" o:hralign="center" o:hrstd="t" o:hr="t" fillcolor="#a0a0a0" stroked="f"/>
+          <v:rect id="_x0000_i1028" style="width:0;height:1.5pt" o:hralign="center" o:hrstd="t" o:hr="t" fillcolor="#a0a0a0" stroked="f"/>
         </w:pict>
       </w:r>
     </w:p>
@@ -2451,7 +2457,7 @@
           <w:szCs w:val="24"/>
         </w:rPr>
         <w:pict>
-          <v:rect id="_x0000_i1028" style="width:0;height:1.5pt" o:hralign="center" o:hrstd="t" o:hr="t" fillcolor="#a0a0a0" stroked="f"/>
+          <v:rect id="_x0000_i1029" style="width:0;height:1.5pt" o:hralign="center" o:hrstd="t" o:hr="t" fillcolor="#a0a0a0" stroked="f"/>
         </w:pict>
       </w:r>
     </w:p>

</xml_diff>